<commit_message>
Re exported java doc site. Located in dist folder.
</commit_message>
<xml_diff>
--- a/SOFT251Assignment/User Guide.docx
+++ b/SOFT251Assignment/User Guide.docx
@@ -99,135 +99,6 @@
             <wp:extent cx="5731510" cy="3074670"/>
             <wp:effectExtent l="0" t="0" r="2540" b="0"/>
             <wp:docPr id="1" name="Picture 1"/>
-            <wp:cNvGraphicFramePr>
-              <a:graphicFrameLocks xmlns:a="http://schemas.openxmlformats.org/drawingml/2006/main" noChangeAspect="1"/>
-            </wp:cNvGraphicFramePr>
-            <a:graphic xmlns:a="http://schemas.openxmlformats.org/drawingml/2006/main">
-              <a:graphicData uri="http://schemas.openxmlformats.org/drawingml/2006/picture">
-                <pic:pic xmlns:pic="http://schemas.openxmlformats.org/drawingml/2006/picture">
-                  <pic:nvPicPr>
-                    <pic:cNvPr id="1" name=""/>
-                    <pic:cNvPicPr/>
-                  </pic:nvPicPr>
-                  <pic:blipFill>
-                    <a:blip r:embed="rId4"/>
-                    <a:stretch>
-                      <a:fillRect/>
-                    </a:stretch>
-                  </pic:blipFill>
-                  <pic:spPr>
-                    <a:xfrm>
-                      <a:off x="0" y="0"/>
-                      <a:ext cx="5731510" cy="3074670"/>
-                    </a:xfrm>
-                    <a:prstGeom prst="rect">
-                      <a:avLst/>
-                    </a:prstGeom>
-                  </pic:spPr>
-                </pic:pic>
-              </a:graphicData>
-            </a:graphic>
-          </wp:inline>
-        </w:drawing>
-      </w:r>
-    </w:p>
-    <w:p>
-      <w:pPr>
-        <w:rPr>
-          <w:lang w:val="en-US"/>
-        </w:rPr>
-      </w:pPr>
-    </w:p>
-    <w:p>
-      <w:pPr>
-        <w:pStyle w:val="Heading2"/>
-        <w:rPr>
-          <w:lang w:val="en-US"/>
-        </w:rPr>
-      </w:pPr>
-      <w:r>
-        <w:rPr>
-          <w:lang w:val="en-US"/>
-        </w:rPr>
-        <w:t>Login</w:t>
-      </w:r>
-    </w:p>
-    <w:p>
-      <w:pPr>
-        <w:rPr>
-          <w:lang w:val="en-US"/>
-        </w:rPr>
-      </w:pPr>
-      <w:r>
-        <w:rPr>
-          <w:lang w:val="en-US"/>
-        </w:rPr>
-        <w:t>To login, simply input the User ID and password. You will be redirected to the appropriate dashboard.</w:t>
-      </w:r>
-    </w:p>
-    <w:p>
-      <w:pPr>
-        <w:rPr>
-          <w:lang w:val="en-US"/>
-        </w:rPr>
-      </w:pPr>
-      <w:r>
-        <w:rPr>
-          <w:noProof/>
-        </w:rPr>
-        <w:drawing>
-          <wp:inline distT="0" distB="0" distL="0" distR="0" wp14:anchorId="21EA388F" wp14:editId="63181D91">
-            <wp:extent cx="5731510" cy="3074670"/>
-            <wp:effectExtent l="0" t="0" r="2540" b="0"/>
-            <wp:docPr id="2" name="Picture 2"/>
-            <wp:cNvGraphicFramePr>
-              <a:graphicFrameLocks xmlns:a="http://schemas.openxmlformats.org/drawingml/2006/main" noChangeAspect="1"/>
-            </wp:cNvGraphicFramePr>
-            <a:graphic xmlns:a="http://schemas.openxmlformats.org/drawingml/2006/main">
-              <a:graphicData uri="http://schemas.openxmlformats.org/drawingml/2006/picture">
-                <pic:pic xmlns:pic="http://schemas.openxmlformats.org/drawingml/2006/picture">
-                  <pic:nvPicPr>
-                    <pic:cNvPr id="1" name=""/>
-                    <pic:cNvPicPr/>
-                  </pic:nvPicPr>
-                  <pic:blipFill>
-                    <a:blip r:embed="rId5"/>
-                    <a:stretch>
-                      <a:fillRect/>
-                    </a:stretch>
-                  </pic:blipFill>
-                  <pic:spPr>
-                    <a:xfrm>
-                      <a:off x="0" y="0"/>
-                      <a:ext cx="5731510" cy="3074670"/>
-                    </a:xfrm>
-                    <a:prstGeom prst="rect">
-                      <a:avLst/>
-                    </a:prstGeom>
-                  </pic:spPr>
-                </pic:pic>
-              </a:graphicData>
-            </a:graphic>
-          </wp:inline>
-        </w:drawing>
-      </w:r>
-    </w:p>
-    <w:p>
-      <w:pPr>
-        <w:rPr>
-          <w:lang w:val="en-US"/>
-        </w:rPr>
-      </w:pPr>
-      <w:r>
-        <w:rPr>
-          <w:noProof/>
-        </w:rPr>
-        <w:lastRenderedPageBreak/>
-        <w:drawing>
-          <wp:inline distT="0" distB="0" distL="0" distR="0" wp14:anchorId="4AEE5AF3" wp14:editId="55B9FB0D">
-            <wp:extent cx="5731510" cy="3074670"/>
-            <wp:effectExtent l="0" t="0" r="2540" b="0"/>
-            <wp:docPr id="3" name="Picture 3"/>
             <wp:cNvGraphicFramePr>
               <a:graphicFrameLocks xmlns:a="http://schemas.openxmlformats.org/drawingml/2006/main" noChangeAspect="1"/>
             </wp:cNvGraphicFramePr>
@@ -266,8 +137,139 @@
           <w:lang w:val="en-US"/>
         </w:rPr>
       </w:pPr>
-      <w:r>
-        <w:rPr>
+    </w:p>
+    <w:p>
+      <w:pPr>
+        <w:pStyle w:val="Heading2"/>
+        <w:rPr>
+          <w:lang w:val="en-US"/>
+        </w:rPr>
+      </w:pPr>
+      <w:r>
+        <w:rPr>
+          <w:lang w:val="en-US"/>
+        </w:rPr>
+        <w:t>Login</w:t>
+      </w:r>
+    </w:p>
+    <w:p>
+      <w:pPr>
+        <w:rPr>
+          <w:lang w:val="en-US"/>
+        </w:rPr>
+      </w:pPr>
+      <w:r>
+        <w:rPr>
+          <w:lang w:val="en-US"/>
+        </w:rPr>
+        <w:t>To login, simply input the User ID and password. You will be redirected to the appropriate dashboard.</w:t>
+      </w:r>
+    </w:p>
+    <w:p>
+      <w:pPr>
+        <w:rPr>
+          <w:lang w:val="en-US"/>
+        </w:rPr>
+      </w:pPr>
+      <w:r>
+        <w:rPr>
+          <w:noProof/>
+        </w:rPr>
+        <w:drawing>
+          <wp:inline distT="0" distB="0" distL="0" distR="0" wp14:anchorId="21EA388F" wp14:editId="63181D91">
+            <wp:extent cx="5731510" cy="3074670"/>
+            <wp:effectExtent l="0" t="0" r="2540" b="0"/>
+            <wp:docPr id="2" name="Picture 2"/>
+            <wp:cNvGraphicFramePr>
+              <a:graphicFrameLocks xmlns:a="http://schemas.openxmlformats.org/drawingml/2006/main" noChangeAspect="1"/>
+            </wp:cNvGraphicFramePr>
+            <a:graphic xmlns:a="http://schemas.openxmlformats.org/drawingml/2006/main">
+              <a:graphicData uri="http://schemas.openxmlformats.org/drawingml/2006/picture">
+                <pic:pic xmlns:pic="http://schemas.openxmlformats.org/drawingml/2006/picture">
+                  <pic:nvPicPr>
+                    <pic:cNvPr id="1" name=""/>
+                    <pic:cNvPicPr/>
+                  </pic:nvPicPr>
+                  <pic:blipFill>
+                    <a:blip r:embed="rId7"/>
+                    <a:stretch>
+                      <a:fillRect/>
+                    </a:stretch>
+                  </pic:blipFill>
+                  <pic:spPr>
+                    <a:xfrm>
+                      <a:off x="0" y="0"/>
+                      <a:ext cx="5731510" cy="3074670"/>
+                    </a:xfrm>
+                    <a:prstGeom prst="rect">
+                      <a:avLst/>
+                    </a:prstGeom>
+                  </pic:spPr>
+                </pic:pic>
+              </a:graphicData>
+            </a:graphic>
+          </wp:inline>
+        </w:drawing>
+      </w:r>
+    </w:p>
+    <w:p>
+      <w:pPr>
+        <w:rPr>
+          <w:lang w:val="en-US"/>
+        </w:rPr>
+      </w:pPr>
+      <w:r>
+        <w:rPr>
+          <w:noProof/>
+        </w:rPr>
+        <w:lastRenderedPageBreak/>
+        <w:drawing>
+          <wp:inline distT="0" distB="0" distL="0" distR="0" wp14:anchorId="4AEE5AF3" wp14:editId="55B9FB0D">
+            <wp:extent cx="5731510" cy="3074670"/>
+            <wp:effectExtent l="0" t="0" r="2540" b="0"/>
+            <wp:docPr id="3" name="Picture 3"/>
+            <wp:cNvGraphicFramePr>
+              <a:graphicFrameLocks xmlns:a="http://schemas.openxmlformats.org/drawingml/2006/main" noChangeAspect="1"/>
+            </wp:cNvGraphicFramePr>
+            <a:graphic xmlns:a="http://schemas.openxmlformats.org/drawingml/2006/main">
+              <a:graphicData uri="http://schemas.openxmlformats.org/drawingml/2006/picture">
+                <pic:pic xmlns:pic="http://schemas.openxmlformats.org/drawingml/2006/picture">
+                  <pic:nvPicPr>
+                    <pic:cNvPr id="1" name=""/>
+                    <pic:cNvPicPr/>
+                  </pic:nvPicPr>
+                  <pic:blipFill>
+                    <a:blip r:embed="rId8"/>
+                    <a:stretch>
+                      <a:fillRect/>
+                    </a:stretch>
+                  </pic:blipFill>
+                  <pic:spPr>
+                    <a:xfrm>
+                      <a:off x="0" y="0"/>
+                      <a:ext cx="5731510" cy="3074670"/>
+                    </a:xfrm>
+                    <a:prstGeom prst="rect">
+                      <a:avLst/>
+                    </a:prstGeom>
+                  </pic:spPr>
+                </pic:pic>
+              </a:graphicData>
+            </a:graphic>
+          </wp:inline>
+        </w:drawing>
+      </w:r>
+    </w:p>
+    <w:p>
+      <w:pPr>
+        <w:rPr>
+          <w:b/>
+          <w:lang w:val="en-US"/>
+        </w:rPr>
+      </w:pPr>
+      <w:r>
+        <w:rPr>
+          <w:b/>
           <w:lang w:val="en-US"/>
         </w:rPr>
         <w:t>Admin Dashboard</w:t>
@@ -304,10 +306,430 @@
         <w:rPr>
           <w:lang w:val="en-US"/>
         </w:rPr>
-        <w:t>To rate a doctor, simply select the one you want to rate from the dropdown menu, and then select the amount of points you wish to give them. This will then be added to a score total, and divided by the amount of times they’ve been reviewed.</w:t>
+        <w:t xml:space="preserve">To rate a doctor, simply select the one you want to rate from the dropdown menu, and then select the amount of points you wish to give them. This will then be added to a score </w:t>
+      </w:r>
+      <w:proofErr w:type="gramStart"/>
+      <w:r>
+        <w:rPr>
+          <w:lang w:val="en-US"/>
+        </w:rPr>
+        <w:t>total, and</w:t>
+      </w:r>
+      <w:proofErr w:type="gramEnd"/>
+      <w:r>
+        <w:rPr>
+          <w:lang w:val="en-US"/>
+        </w:rPr>
+        <w:t xml:space="preserve"> divided by the amount of times they’ve been reviewed.</w:t>
+      </w:r>
+    </w:p>
+    <w:p>
+      <w:pPr>
+        <w:rPr>
+          <w:lang w:val="en-US"/>
+        </w:rPr>
+      </w:pPr>
+      <w:r>
+        <w:rPr>
+          <w:noProof/>
+        </w:rPr>
+        <w:drawing>
+          <wp:inline distT="0" distB="0" distL="0" distR="0" wp14:anchorId="4E1209D1" wp14:editId="428B37E8">
+            <wp:extent cx="5731510" cy="3074670"/>
+            <wp:effectExtent l="0" t="0" r="2540" b="0"/>
+            <wp:docPr id="4" name="Picture 4"/>
+            <wp:cNvGraphicFramePr>
+              <a:graphicFrameLocks xmlns:a="http://schemas.openxmlformats.org/drawingml/2006/main" noChangeAspect="1"/>
+            </wp:cNvGraphicFramePr>
+            <a:graphic xmlns:a="http://schemas.openxmlformats.org/drawingml/2006/main">
+              <a:graphicData uri="http://schemas.openxmlformats.org/drawingml/2006/picture">
+                <pic:pic xmlns:pic="http://schemas.openxmlformats.org/drawingml/2006/picture">
+                  <pic:nvPicPr>
+                    <pic:cNvPr id="1" name=""/>
+                    <pic:cNvPicPr/>
+                  </pic:nvPicPr>
+                  <pic:blipFill>
+                    <a:blip r:embed="rId9"/>
+                    <a:stretch>
+                      <a:fillRect/>
+                    </a:stretch>
+                  </pic:blipFill>
+                  <pic:spPr>
+                    <a:xfrm>
+                      <a:off x="0" y="0"/>
+                      <a:ext cx="5731510" cy="3074670"/>
+                    </a:xfrm>
+                    <a:prstGeom prst="rect">
+                      <a:avLst/>
+                    </a:prstGeom>
+                  </pic:spPr>
+                </pic:pic>
+              </a:graphicData>
+            </a:graphic>
+          </wp:inline>
+        </w:drawing>
+      </w:r>
+    </w:p>
+    <w:p>
+      <w:pPr>
+        <w:rPr>
+          <w:lang w:val="en-US"/>
+        </w:rPr>
+      </w:pPr>
+    </w:p>
+    <w:p>
+      <w:pPr>
+        <w:pStyle w:val="Heading2"/>
+        <w:rPr>
+          <w:lang w:val="en-US"/>
+        </w:rPr>
+      </w:pPr>
+    </w:p>
+    <w:p>
+      <w:pPr>
+        <w:pStyle w:val="Heading2"/>
+        <w:rPr>
+          <w:lang w:val="en-US"/>
+        </w:rPr>
+      </w:pPr>
+      <w:r>
+        <w:rPr>
+          <w:lang w:val="en-US"/>
+        </w:rPr>
+        <w:t>Delete Doctor</w:t>
+      </w:r>
+    </w:p>
+    <w:p>
+      <w:pPr>
+        <w:rPr>
+          <w:lang w:val="en-US"/>
+        </w:rPr>
+      </w:pPr>
+      <w:r>
+        <w:rPr>
+          <w:lang w:val="en-US"/>
+        </w:rPr>
+        <w:t>To delete a doctor, select the doctor you wish to delete from the dropdown list, and then click the</w:t>
+      </w:r>
+      <w:r>
+        <w:rPr>
+          <w:lang w:val="en-US"/>
+        </w:rPr>
+        <w:t xml:space="preserve"> Delete Doctor button.</w:t>
+      </w:r>
+    </w:p>
+    <w:p>
+      <w:pPr>
+        <w:rPr>
+          <w:lang w:val="en-US"/>
+        </w:rPr>
+      </w:pPr>
+      <w:r>
+        <w:rPr>
+          <w:noProof/>
+        </w:rPr>
+        <w:drawing>
+          <wp:inline distT="0" distB="0" distL="0" distR="0" wp14:anchorId="68C290DC" wp14:editId="6B127A0C">
+            <wp:extent cx="5731510" cy="3074670"/>
+            <wp:effectExtent l="0" t="0" r="2540" b="0"/>
+            <wp:docPr id="5" name="Picture 5"/>
+            <wp:cNvGraphicFramePr>
+              <a:graphicFrameLocks xmlns:a="http://schemas.openxmlformats.org/drawingml/2006/main" noChangeAspect="1"/>
+            </wp:cNvGraphicFramePr>
+            <a:graphic xmlns:a="http://schemas.openxmlformats.org/drawingml/2006/main">
+              <a:graphicData uri="http://schemas.openxmlformats.org/drawingml/2006/picture">
+                <pic:pic xmlns:pic="http://schemas.openxmlformats.org/drawingml/2006/picture">
+                  <pic:nvPicPr>
+                    <pic:cNvPr id="1" name=""/>
+                    <pic:cNvPicPr/>
+                  </pic:nvPicPr>
+                  <pic:blipFill>
+                    <a:blip r:embed="rId10"/>
+                    <a:stretch>
+                      <a:fillRect/>
+                    </a:stretch>
+                  </pic:blipFill>
+                  <pic:spPr>
+                    <a:xfrm>
+                      <a:off x="0" y="0"/>
+                      <a:ext cx="5731510" cy="3074670"/>
+                    </a:xfrm>
+                    <a:prstGeom prst="rect">
+                      <a:avLst/>
+                    </a:prstGeom>
+                  </pic:spPr>
+                </pic:pic>
+              </a:graphicData>
+            </a:graphic>
+          </wp:inline>
+        </w:drawing>
+      </w:r>
+    </w:p>
+    <w:p>
+      <w:pPr>
+        <w:pStyle w:val="Heading2"/>
+        <w:rPr>
+          <w:lang w:val="en-US"/>
+        </w:rPr>
+      </w:pPr>
+      <w:r>
+        <w:rPr>
+          <w:lang w:val="en-US"/>
+        </w:rPr>
+        <w:t>Delete Secretary</w:t>
+      </w:r>
+    </w:p>
+    <w:p>
+      <w:pPr>
+        <w:rPr>
+          <w:lang w:val="en-US"/>
+        </w:rPr>
+      </w:pPr>
+      <w:r>
+        <w:rPr>
+          <w:lang w:val="en-US"/>
+        </w:rPr>
+        <w:t>To delete a doctor, select the doctor you wish to delete from the dropdown list, and then click the Delete Doctor button.</w:t>
+      </w:r>
+    </w:p>
+    <w:p>
+      <w:pPr>
+        <w:rPr>
+          <w:lang w:val="en-US"/>
+        </w:rPr>
+      </w:pPr>
+      <w:r>
+        <w:rPr>
+          <w:noProof/>
+        </w:rPr>
+        <w:drawing>
+          <wp:inline distT="0" distB="0" distL="0" distR="0" wp14:anchorId="236B817A" wp14:editId="77F1EF6F">
+            <wp:extent cx="5731510" cy="3074670"/>
+            <wp:effectExtent l="0" t="0" r="2540" b="0"/>
+            <wp:docPr id="6" name="Picture 6"/>
+            <wp:cNvGraphicFramePr>
+              <a:graphicFrameLocks xmlns:a="http://schemas.openxmlformats.org/drawingml/2006/main" noChangeAspect="1"/>
+            </wp:cNvGraphicFramePr>
+            <a:graphic xmlns:a="http://schemas.openxmlformats.org/drawingml/2006/main">
+              <a:graphicData uri="http://schemas.openxmlformats.org/drawingml/2006/picture">
+                <pic:pic xmlns:pic="http://schemas.openxmlformats.org/drawingml/2006/picture">
+                  <pic:nvPicPr>
+                    <pic:cNvPr id="1" name=""/>
+                    <pic:cNvPicPr/>
+                  </pic:nvPicPr>
+                  <pic:blipFill>
+                    <a:blip r:embed="rId11"/>
+                    <a:stretch>
+                      <a:fillRect/>
+                    </a:stretch>
+                  </pic:blipFill>
+                  <pic:spPr>
+                    <a:xfrm>
+                      <a:off x="0" y="0"/>
+                      <a:ext cx="5731510" cy="3074670"/>
+                    </a:xfrm>
+                    <a:prstGeom prst="rect">
+                      <a:avLst/>
+                    </a:prstGeom>
+                  </pic:spPr>
+                </pic:pic>
+              </a:graphicData>
+            </a:graphic>
+          </wp:inline>
+        </w:drawing>
+      </w:r>
+    </w:p>
+    <w:p>
+      <w:pPr>
+        <w:rPr>
+          <w:lang w:val="en-US"/>
+        </w:rPr>
+      </w:pPr>
+    </w:p>
+    <w:p>
+      <w:pPr>
+        <w:rPr>
+          <w:lang w:val="en-US"/>
+        </w:rPr>
+      </w:pPr>
+    </w:p>
+    <w:p>
+      <w:pPr>
+        <w:rPr>
+          <w:lang w:val="en-US"/>
+        </w:rPr>
+      </w:pPr>
+    </w:p>
+    <w:p>
+      <w:pPr>
+        <w:pStyle w:val="Heading2"/>
+        <w:rPr>
+          <w:lang w:val="en-US"/>
+        </w:rPr>
+      </w:pPr>
+      <w:r>
+        <w:rPr>
+          <w:lang w:val="en-US"/>
+        </w:rPr>
+        <w:lastRenderedPageBreak/>
+        <w:t xml:space="preserve">Delete </w:t>
+      </w:r>
+      <w:r>
+        <w:rPr>
+          <w:lang w:val="en-US"/>
+        </w:rPr>
+        <w:t>Patient</w:t>
+      </w:r>
+    </w:p>
+    <w:p>
+      <w:pPr>
+        <w:rPr>
+          <w:lang w:val="en-US"/>
+        </w:rPr>
+      </w:pPr>
+      <w:r>
+        <w:rPr>
+          <w:lang w:val="en-US"/>
+        </w:rPr>
+        <w:t>To delete a patient, select them from the dropdown list and click remove patient.</w:t>
+      </w:r>
+    </w:p>
+    <w:p>
+      <w:pPr>
+        <w:rPr>
+          <w:lang w:val="en-US"/>
+        </w:rPr>
+      </w:pPr>
+      <w:r>
+        <w:rPr>
+          <w:noProof/>
+        </w:rPr>
+        <w:drawing>
+          <wp:inline distT="0" distB="0" distL="0" distR="0" wp14:anchorId="4E28E146" wp14:editId="440FCB58">
+            <wp:extent cx="5731510" cy="3074670"/>
+            <wp:effectExtent l="0" t="0" r="2540" b="0"/>
+            <wp:docPr id="7" name="Picture 7"/>
+            <wp:cNvGraphicFramePr>
+              <a:graphicFrameLocks xmlns:a="http://schemas.openxmlformats.org/drawingml/2006/main" noChangeAspect="1"/>
+            </wp:cNvGraphicFramePr>
+            <a:graphic xmlns:a="http://schemas.openxmlformats.org/drawingml/2006/main">
+              <a:graphicData uri="http://schemas.openxmlformats.org/drawingml/2006/picture">
+                <pic:pic xmlns:pic="http://schemas.openxmlformats.org/drawingml/2006/picture">
+                  <pic:nvPicPr>
+                    <pic:cNvPr id="1" name=""/>
+                    <pic:cNvPicPr/>
+                  </pic:nvPicPr>
+                  <pic:blipFill>
+                    <a:blip r:embed="rId12"/>
+                    <a:stretch>
+                      <a:fillRect/>
+                    </a:stretch>
+                  </pic:blipFill>
+                  <pic:spPr>
+                    <a:xfrm>
+                      <a:off x="0" y="0"/>
+                      <a:ext cx="5731510" cy="3074670"/>
+                    </a:xfrm>
+                    <a:prstGeom prst="rect">
+                      <a:avLst/>
+                    </a:prstGeom>
+                  </pic:spPr>
+                </pic:pic>
+              </a:graphicData>
+            </a:graphic>
+          </wp:inline>
+        </w:drawing>
+      </w:r>
+    </w:p>
+    <w:p>
+      <w:pPr>
+        <w:rPr>
+          <w:lang w:val="en-US"/>
+        </w:rPr>
+      </w:pPr>
+    </w:p>
+    <w:p>
+      <w:pPr>
+        <w:pStyle w:val="Heading2"/>
+        <w:rPr>
+          <w:lang w:val="en-US"/>
+        </w:rPr>
+      </w:pPr>
+      <w:r>
+        <w:rPr>
+          <w:lang w:val="en-US"/>
+        </w:rPr>
+        <w:t>Create Medicine</w:t>
+      </w:r>
+    </w:p>
+    <w:p>
+      <w:pPr>
+        <w:rPr>
+          <w:lang w:val="en-US"/>
+        </w:rPr>
+      </w:pPr>
+      <w:r>
+        <w:rPr>
+          <w:lang w:val="en-US"/>
+        </w:rPr>
+        <w:t>To create a new medicine, fill in the details in the provided box and click the “Create Medicine” button.</w:t>
+      </w:r>
+    </w:p>
+    <w:p>
+      <w:pPr>
+        <w:rPr>
+          <w:lang w:val="en-US"/>
+        </w:rPr>
+      </w:pPr>
+      <w:r>
+        <w:rPr>
+          <w:noProof/>
+        </w:rPr>
+        <w:drawing>
+          <wp:inline distT="0" distB="0" distL="0" distR="0" wp14:anchorId="3CDB418B" wp14:editId="22771F6F">
+            <wp:extent cx="5731510" cy="3074670"/>
+            <wp:effectExtent l="0" t="0" r="2540" b="0"/>
+            <wp:docPr id="8" name="Picture 8"/>
+            <wp:cNvGraphicFramePr>
+              <a:graphicFrameLocks xmlns:a="http://schemas.openxmlformats.org/drawingml/2006/main" noChangeAspect="1"/>
+            </wp:cNvGraphicFramePr>
+            <a:graphic xmlns:a="http://schemas.openxmlformats.org/drawingml/2006/main">
+              <a:graphicData uri="http://schemas.openxmlformats.org/drawingml/2006/picture">
+                <pic:pic xmlns:pic="http://schemas.openxmlformats.org/drawingml/2006/picture">
+                  <pic:nvPicPr>
+                    <pic:cNvPr id="1" name=""/>
+                    <pic:cNvPicPr/>
+                  </pic:nvPicPr>
+                  <pic:blipFill>
+                    <a:blip r:embed="rId13"/>
+                    <a:stretch>
+                      <a:fillRect/>
+                    </a:stretch>
+                  </pic:blipFill>
+                  <pic:spPr>
+                    <a:xfrm>
+                      <a:off x="0" y="0"/>
+                      <a:ext cx="5731510" cy="3074670"/>
+                    </a:xfrm>
+                    <a:prstGeom prst="rect">
+                      <a:avLst/>
+                    </a:prstGeom>
+                  </pic:spPr>
+                </pic:pic>
+              </a:graphicData>
+            </a:graphic>
+          </wp:inline>
+        </w:drawing>
       </w:r>
       <w:bookmarkStart w:id="0" w:name="_GoBack"/>
       <w:bookmarkEnd w:id="0"/>
+    </w:p>
+    <w:p>
+      <w:pPr>
+        <w:rPr>
+          <w:lang w:val="en-US"/>
+        </w:rPr>
+      </w:pPr>
     </w:p>
     <w:p>
       <w:pPr>
@@ -331,6 +753,56 @@
     </w:sectPr>
   </w:body>
 </w:document>
+</file>
+
+<file path=word/endnotes.xml><?xml version="1.0" encoding="utf-8"?>
+<w:endnotes xmlns:wpc="http://schemas.microsoft.com/office/word/2010/wordprocessingCanvas" xmlns:cx="http://schemas.microsoft.com/office/drawing/2014/chartex" xmlns:cx1="http://schemas.microsoft.com/office/drawing/2015/9/8/chartex" xmlns:cx2="http://schemas.microsoft.com/office/drawing/2015/10/21/chartex" xmlns:cx3="http://schemas.microsoft.com/office/drawing/2016/5/9/chartex" xmlns:cx4="http://schemas.microsoft.com/office/drawing/2016/5/10/chartex" xmlns:cx5="http://schemas.microsoft.com/office/drawing/2016/5/11/chartex" xmlns:cx6="http://schemas.microsoft.com/office/drawing/2016/5/12/chartex" xmlns:cx7="http://schemas.microsoft.com/office/drawing/2016/5/13/chartex" xmlns:cx8="http://schemas.microsoft.com/office/drawing/2016/5/14/chartex" xmlns:mc="http://schemas.openxmlformats.org/markup-compatibility/2006" xmlns:aink="http://schemas.microsoft.com/office/drawing/2016/ink" xmlns:am3d="http://schemas.microsoft.com/office/drawing/2017/model3d" xmlns:o="urn:schemas-microsoft-com:office:office" xmlns:r="http://schemas.openxmlformats.org/officeDocument/2006/relationships" xmlns:m="http://schemas.openxmlformats.org/officeDocument/2006/math" xmlns:v="urn:schemas-microsoft-com:vml" xmlns:wp14="http://schemas.microsoft.com/office/word/2010/wordprocessingDrawing" xmlns:wp="http://schemas.openxmlformats.org/drawingml/2006/wordprocessingDrawing" xmlns:w10="urn:schemas-microsoft-com:office:word" xmlns:w="http://schemas.openxmlformats.org/wordprocessingml/2006/main" xmlns:w14="http://schemas.microsoft.com/office/word/2010/wordml" xmlns:w15="http://schemas.microsoft.com/office/word/2012/wordml" xmlns:w16cid="http://schemas.microsoft.com/office/word/2016/wordml/cid" xmlns:w16se="http://schemas.microsoft.com/office/word/2015/wordml/symex" xmlns:wpg="http://schemas.microsoft.com/office/word/2010/wordprocessingGroup" xmlns:wpi="http://schemas.microsoft.com/office/word/2010/wordprocessingInk" xmlns:wne="http://schemas.microsoft.com/office/word/2006/wordml" xmlns:wps="http://schemas.microsoft.com/office/word/2010/wordprocessingShape" mc:Ignorable="w14 w15 w16se w16cid wp14">
+  <w:endnote w:type="separator" w:id="-1">
+    <w:p>
+      <w:pPr>
+        <w:spacing w:after="0" w:line="240" w:lineRule="auto"/>
+      </w:pPr>
+      <w:r>
+        <w:separator/>
+      </w:r>
+    </w:p>
+  </w:endnote>
+  <w:endnote w:type="continuationSeparator" w:id="0">
+    <w:p>
+      <w:pPr>
+        <w:spacing w:after="0" w:line="240" w:lineRule="auto"/>
+      </w:pPr>
+      <w:r>
+        <w:continuationSeparator/>
+      </w:r>
+    </w:p>
+  </w:endnote>
+</w:endnotes>
+</file>
+
+<file path=word/footnotes.xml><?xml version="1.0" encoding="utf-8"?>
+<w:footnotes xmlns:wpc="http://schemas.microsoft.com/office/word/2010/wordprocessingCanvas" xmlns:cx="http://schemas.microsoft.com/office/drawing/2014/chartex" xmlns:cx1="http://schemas.microsoft.com/office/drawing/2015/9/8/chartex" xmlns:cx2="http://schemas.microsoft.com/office/drawing/2015/10/21/chartex" xmlns:cx3="http://schemas.microsoft.com/office/drawing/2016/5/9/chartex" xmlns:cx4="http://schemas.microsoft.com/office/drawing/2016/5/10/chartex" xmlns:cx5="http://schemas.microsoft.com/office/drawing/2016/5/11/chartex" xmlns:cx6="http://schemas.microsoft.com/office/drawing/2016/5/12/chartex" xmlns:cx7="http://schemas.microsoft.com/office/drawing/2016/5/13/chartex" xmlns:cx8="http://schemas.microsoft.com/office/drawing/2016/5/14/chartex" xmlns:mc="http://schemas.openxmlformats.org/markup-compatibility/2006" xmlns:aink="http://schemas.microsoft.com/office/drawing/2016/ink" xmlns:am3d="http://schemas.microsoft.com/office/drawing/2017/model3d" xmlns:o="urn:schemas-microsoft-com:office:office" xmlns:r="http://schemas.openxmlformats.org/officeDocument/2006/relationships" xmlns:m="http://schemas.openxmlformats.org/officeDocument/2006/math" xmlns:v="urn:schemas-microsoft-com:vml" xmlns:wp14="http://schemas.microsoft.com/office/word/2010/wordprocessingDrawing" xmlns:wp="http://schemas.openxmlformats.org/drawingml/2006/wordprocessingDrawing" xmlns:w10="urn:schemas-microsoft-com:office:word" xmlns:w="http://schemas.openxmlformats.org/wordprocessingml/2006/main" xmlns:w14="http://schemas.microsoft.com/office/word/2010/wordml" xmlns:w15="http://schemas.microsoft.com/office/word/2012/wordml" xmlns:w16cid="http://schemas.microsoft.com/office/word/2016/wordml/cid" xmlns:w16se="http://schemas.microsoft.com/office/word/2015/wordml/symex" xmlns:wpg="http://schemas.microsoft.com/office/word/2010/wordprocessingGroup" xmlns:wpi="http://schemas.microsoft.com/office/word/2010/wordprocessingInk" xmlns:wne="http://schemas.microsoft.com/office/word/2006/wordml" xmlns:wps="http://schemas.microsoft.com/office/word/2010/wordprocessingShape" mc:Ignorable="w14 w15 w16se w16cid wp14">
+  <w:footnote w:type="separator" w:id="-1">
+    <w:p>
+      <w:pPr>
+        <w:spacing w:after="0" w:line="240" w:lineRule="auto"/>
+      </w:pPr>
+      <w:r>
+        <w:separator/>
+      </w:r>
+    </w:p>
+  </w:footnote>
+  <w:footnote w:type="continuationSeparator" w:id="0">
+    <w:p>
+      <w:pPr>
+        <w:spacing w:after="0" w:line="240" w:lineRule="auto"/>
+      </w:pPr>
+      <w:r>
+        <w:continuationSeparator/>
+      </w:r>
+    </w:p>
+  </w:footnote>
+</w:footnotes>
 </file>
 
 <file path=word/styles.xml><?xml version="1.0" encoding="utf-8"?>
@@ -827,6 +1299,50 @@
       <w:szCs w:val="26"/>
     </w:rPr>
   </w:style>
+  <w:style w:type="paragraph" w:styleId="Header">
+    <w:name w:val="header"/>
+    <w:basedOn w:val="Normal"/>
+    <w:link w:val="HeaderChar"/>
+    <w:uiPriority w:val="99"/>
+    <w:unhideWhenUsed/>
+    <w:rsid w:val="00B6639C"/>
+    <w:pPr>
+      <w:tabs>
+        <w:tab w:val="center" w:pos="4513"/>
+        <w:tab w:val="right" w:pos="9026"/>
+      </w:tabs>
+      <w:spacing w:after="0" w:line="240" w:lineRule="auto"/>
+    </w:pPr>
+  </w:style>
+  <w:style w:type="character" w:customStyle="1" w:styleId="HeaderChar">
+    <w:name w:val="Header Char"/>
+    <w:basedOn w:val="DefaultParagraphFont"/>
+    <w:link w:val="Header"/>
+    <w:uiPriority w:val="99"/>
+    <w:rsid w:val="00B6639C"/>
+  </w:style>
+  <w:style w:type="paragraph" w:styleId="Footer">
+    <w:name w:val="footer"/>
+    <w:basedOn w:val="Normal"/>
+    <w:link w:val="FooterChar"/>
+    <w:uiPriority w:val="99"/>
+    <w:unhideWhenUsed/>
+    <w:rsid w:val="00B6639C"/>
+    <w:pPr>
+      <w:tabs>
+        <w:tab w:val="center" w:pos="4513"/>
+        <w:tab w:val="right" w:pos="9026"/>
+      </w:tabs>
+      <w:spacing w:after="0" w:line="240" w:lineRule="auto"/>
+    </w:pPr>
+  </w:style>
+  <w:style w:type="character" w:customStyle="1" w:styleId="FooterChar">
+    <w:name w:val="Footer Char"/>
+    <w:basedOn w:val="DefaultParagraphFont"/>
+    <w:link w:val="Footer"/>
+    <w:uiPriority w:val="99"/>
+    <w:rsid w:val="00B6639C"/>
+  </w:style>
 </w:styles>
 </file>
 

</xml_diff>